<commit_message>
02 Adding first component
</commit_message>
<xml_diff>
--- a/Documents/002_ReactEsseantials_Components_JSX_Props_State_etc.docx
+++ b/Documents/002_ReactEsseantials_Components_JSX_Props_State_etc.docx
@@ -26,6 +26,22 @@
       </w:hyperlink>
       <w:r>
         <w:t xml:space="preserve"> </w:t>
+      </w:r>
+    </w:p>
+    <w:p>
+      <w:pPr>
+        <w:pStyle w:val="Heading1"/>
+      </w:pPr>
+      <w:r>
+        <w:t>Local folder</w:t>
+      </w:r>
+    </w:p>
+    <w:p>
+      <w:r>
+        <w:t xml:space="preserve">Feature &gt; </w:t>
+      </w:r>
+      <w:r>
+        <w:t>002_ReactEsseantials_Components_JSX_Props_State_etc</w:t>
       </w:r>
     </w:p>
     <w:p>
@@ -162,7 +178,15 @@
     </w:p>
     <w:p>
       <w:r>
-        <w:t>&gt;npm install</w:t>
+        <w:t>&gt;</w:t>
+      </w:r>
+      <w:proofErr w:type="spellStart"/>
+      <w:r>
+        <w:t>npm</w:t>
+      </w:r>
+      <w:proofErr w:type="spellEnd"/>
+      <w:r>
+        <w:t xml:space="preserve"> install</w:t>
       </w:r>
     </w:p>
     <w:p>
@@ -210,6 +234,1701 @@
         </w:drawing>
       </w:r>
     </w:p>
+    <w:p>
+      <w:pPr>
+        <w:pStyle w:val="Heading1"/>
+      </w:pPr>
+      <w:r>
+        <w:t>Writing the First Component</w:t>
+      </w:r>
+    </w:p>
+    <w:p>
+      <w:r>
+        <w:t xml:space="preserve">Got to </w:t>
+      </w:r>
+      <w:proofErr w:type="spellStart"/>
+      <w:r>
+        <w:t>src</w:t>
+      </w:r>
+      <w:proofErr w:type="spellEnd"/>
+      <w:r>
+        <w:t>/</w:t>
+      </w:r>
+      <w:proofErr w:type="spellStart"/>
+      <w:r>
+        <w:t>App.jsx</w:t>
+      </w:r>
+      <w:proofErr w:type="spellEnd"/>
+      <w:r>
+        <w:t xml:space="preserve"> </w:t>
+      </w:r>
+    </w:p>
+    <w:p>
+      <w:r>
+        <w:t xml:space="preserve">Remove the header section from </w:t>
+      </w:r>
+      <w:proofErr w:type="gramStart"/>
+      <w:r>
+        <w:t>App(</w:t>
+      </w:r>
+      <w:proofErr w:type="gramEnd"/>
+      <w:r>
+        <w:t xml:space="preserve">) and add it as a separate function. </w:t>
+      </w:r>
+    </w:p>
+    <w:p>
+      <w:r>
+        <w:t>Then head Header to the App</w:t>
+      </w:r>
+    </w:p>
+    <w:p>
+      <w:pPr>
+        <w:shd w:val="clear" w:color="auto" w:fill="1F1F1F"/>
+        <w:spacing w:after="0" w:line="285" w:lineRule="atLeast"/>
+        <w:rPr>
+          <w:rFonts w:ascii="Consolas" w:eastAsia="Times New Roman" w:hAnsi="Consolas" w:cs="Times New Roman"/>
+          <w:color w:val="CCCCCC"/>
+          <w:kern w:val="0"/>
+          <w:sz w:val="18"/>
+          <w:szCs w:val="18"/>
+          <w:lang w:eastAsia="en-CA"/>
+          <w14:ligatures w14:val="none"/>
+        </w:rPr>
+      </w:pPr>
+      <w:r>
+        <w:rPr>
+          <w:rFonts w:ascii="Consolas" w:eastAsia="Times New Roman" w:hAnsi="Consolas" w:cs="Times New Roman"/>
+          <w:color w:val="6A9955"/>
+          <w:kern w:val="0"/>
+          <w:sz w:val="18"/>
+          <w:szCs w:val="18"/>
+          <w:lang w:eastAsia="en-CA"/>
+          <w14:ligatures w14:val="none"/>
+        </w:rPr>
+        <w:t>//moving the header out of App into Header</w:t>
+      </w:r>
+    </w:p>
+    <w:p>
+      <w:pPr>
+        <w:shd w:val="clear" w:color="auto" w:fill="1F1F1F"/>
+        <w:spacing w:after="0" w:line="285" w:lineRule="atLeast"/>
+        <w:rPr>
+          <w:rFonts w:ascii="Consolas" w:eastAsia="Times New Roman" w:hAnsi="Consolas" w:cs="Times New Roman"/>
+          <w:color w:val="CCCCCC"/>
+          <w:kern w:val="0"/>
+          <w:sz w:val="18"/>
+          <w:szCs w:val="18"/>
+          <w:lang w:eastAsia="en-CA"/>
+          <w14:ligatures w14:val="none"/>
+        </w:rPr>
+      </w:pPr>
+      <w:r>
+        <w:rPr>
+          <w:rFonts w:ascii="Consolas" w:eastAsia="Times New Roman" w:hAnsi="Consolas" w:cs="Times New Roman"/>
+          <w:color w:val="6A9955"/>
+          <w:kern w:val="0"/>
+          <w:sz w:val="18"/>
+          <w:szCs w:val="18"/>
+          <w:lang w:eastAsia="en-CA"/>
+          <w14:ligatures w14:val="none"/>
+        </w:rPr>
+        <w:t>//the function name starts with an upper case</w:t>
+      </w:r>
+    </w:p>
+    <w:p>
+      <w:pPr>
+        <w:shd w:val="clear" w:color="auto" w:fill="1F1F1F"/>
+        <w:spacing w:after="0" w:line="285" w:lineRule="atLeast"/>
+        <w:rPr>
+          <w:rFonts w:ascii="Consolas" w:eastAsia="Times New Roman" w:hAnsi="Consolas" w:cs="Times New Roman"/>
+          <w:color w:val="CCCCCC"/>
+          <w:kern w:val="0"/>
+          <w:sz w:val="18"/>
+          <w:szCs w:val="18"/>
+          <w:lang w:eastAsia="en-CA"/>
+          <w14:ligatures w14:val="none"/>
+        </w:rPr>
+      </w:pPr>
+      <w:r>
+        <w:rPr>
+          <w:rFonts w:ascii="Consolas" w:eastAsia="Times New Roman" w:hAnsi="Consolas" w:cs="Times New Roman"/>
+          <w:color w:val="6A9955"/>
+          <w:kern w:val="0"/>
+          <w:sz w:val="18"/>
+          <w:szCs w:val="18"/>
+          <w:lang w:eastAsia="en-CA"/>
+          <w14:ligatures w14:val="none"/>
+        </w:rPr>
+        <w:t>//either wrap the return inside () or do SHIFT+ALT+F to automatically add ()</w:t>
+      </w:r>
+    </w:p>
+    <w:p>
+      <w:pPr>
+        <w:shd w:val="clear" w:color="auto" w:fill="1F1F1F"/>
+        <w:spacing w:after="0" w:line="285" w:lineRule="atLeast"/>
+        <w:rPr>
+          <w:rFonts w:ascii="Consolas" w:eastAsia="Times New Roman" w:hAnsi="Consolas" w:cs="Times New Roman"/>
+          <w:color w:val="CCCCCC"/>
+          <w:kern w:val="0"/>
+          <w:sz w:val="18"/>
+          <w:szCs w:val="18"/>
+          <w:lang w:eastAsia="en-CA"/>
+          <w14:ligatures w14:val="none"/>
+        </w:rPr>
+      </w:pPr>
+      <w:r>
+        <w:rPr>
+          <w:rFonts w:ascii="Consolas" w:eastAsia="Times New Roman" w:hAnsi="Consolas" w:cs="Times New Roman"/>
+          <w:color w:val="569CD6"/>
+          <w:kern w:val="0"/>
+          <w:sz w:val="18"/>
+          <w:szCs w:val="18"/>
+          <w:lang w:eastAsia="en-CA"/>
+          <w14:ligatures w14:val="none"/>
+        </w:rPr>
+        <w:t>function</w:t>
+      </w:r>
+      <w:r>
+        <w:rPr>
+          <w:rFonts w:ascii="Consolas" w:eastAsia="Times New Roman" w:hAnsi="Consolas" w:cs="Times New Roman"/>
+          <w:color w:val="CCCCCC"/>
+          <w:kern w:val="0"/>
+          <w:sz w:val="18"/>
+          <w:szCs w:val="18"/>
+          <w:lang w:eastAsia="en-CA"/>
+          <w14:ligatures w14:val="none"/>
+        </w:rPr>
+        <w:t xml:space="preserve"> </w:t>
+      </w:r>
+      <w:proofErr w:type="gramStart"/>
+      <w:r>
+        <w:rPr>
+          <w:rFonts w:ascii="Consolas" w:eastAsia="Times New Roman" w:hAnsi="Consolas" w:cs="Times New Roman"/>
+          <w:color w:val="DCDCAA"/>
+          <w:kern w:val="0"/>
+          <w:sz w:val="18"/>
+          <w:szCs w:val="18"/>
+          <w:lang w:eastAsia="en-CA"/>
+          <w14:ligatures w14:val="none"/>
+        </w:rPr>
+        <w:t>Header</w:t>
+      </w:r>
+      <w:r>
+        <w:rPr>
+          <w:rFonts w:ascii="Consolas" w:eastAsia="Times New Roman" w:hAnsi="Consolas" w:cs="Times New Roman"/>
+          <w:color w:val="CCCCCC"/>
+          <w:kern w:val="0"/>
+          <w:sz w:val="18"/>
+          <w:szCs w:val="18"/>
+          <w:lang w:eastAsia="en-CA"/>
+          <w14:ligatures w14:val="none"/>
+        </w:rPr>
+        <w:t>(</w:t>
+      </w:r>
+      <w:proofErr w:type="gramEnd"/>
+      <w:r>
+        <w:rPr>
+          <w:rFonts w:ascii="Consolas" w:eastAsia="Times New Roman" w:hAnsi="Consolas" w:cs="Times New Roman"/>
+          <w:color w:val="CCCCCC"/>
+          <w:kern w:val="0"/>
+          <w:sz w:val="18"/>
+          <w:szCs w:val="18"/>
+          <w:lang w:eastAsia="en-CA"/>
+          <w14:ligatures w14:val="none"/>
+        </w:rPr>
+        <w:t>) {</w:t>
+      </w:r>
+    </w:p>
+    <w:p>
+      <w:pPr>
+        <w:shd w:val="clear" w:color="auto" w:fill="1F1F1F"/>
+        <w:spacing w:after="0" w:line="285" w:lineRule="atLeast"/>
+        <w:rPr>
+          <w:rFonts w:ascii="Consolas" w:eastAsia="Times New Roman" w:hAnsi="Consolas" w:cs="Times New Roman"/>
+          <w:color w:val="CCCCCC"/>
+          <w:kern w:val="0"/>
+          <w:sz w:val="18"/>
+          <w:szCs w:val="18"/>
+          <w:lang w:eastAsia="en-CA"/>
+          <w14:ligatures w14:val="none"/>
+        </w:rPr>
+      </w:pPr>
+      <w:r>
+        <w:rPr>
+          <w:rFonts w:ascii="Consolas" w:eastAsia="Times New Roman" w:hAnsi="Consolas" w:cs="Times New Roman"/>
+          <w:color w:val="CCCCCC"/>
+          <w:kern w:val="0"/>
+          <w:sz w:val="18"/>
+          <w:szCs w:val="18"/>
+          <w:lang w:eastAsia="en-CA"/>
+          <w14:ligatures w14:val="none"/>
+        </w:rPr>
+        <w:t xml:space="preserve">  </w:t>
+      </w:r>
+      <w:r>
+        <w:rPr>
+          <w:rFonts w:ascii="Consolas" w:eastAsia="Times New Roman" w:hAnsi="Consolas" w:cs="Times New Roman"/>
+          <w:color w:val="C586C0"/>
+          <w:kern w:val="0"/>
+          <w:sz w:val="18"/>
+          <w:szCs w:val="18"/>
+          <w:lang w:eastAsia="en-CA"/>
+          <w14:ligatures w14:val="none"/>
+        </w:rPr>
+        <w:t>return</w:t>
+      </w:r>
+      <w:r>
+        <w:rPr>
+          <w:rFonts w:ascii="Consolas" w:eastAsia="Times New Roman" w:hAnsi="Consolas" w:cs="Times New Roman"/>
+          <w:color w:val="CCCCCC"/>
+          <w:kern w:val="0"/>
+          <w:sz w:val="18"/>
+          <w:szCs w:val="18"/>
+          <w:lang w:eastAsia="en-CA"/>
+          <w14:ligatures w14:val="none"/>
+        </w:rPr>
+        <w:t xml:space="preserve"> (</w:t>
+      </w:r>
+    </w:p>
+    <w:p>
+      <w:pPr>
+        <w:shd w:val="clear" w:color="auto" w:fill="1F1F1F"/>
+        <w:spacing w:after="0" w:line="285" w:lineRule="atLeast"/>
+        <w:rPr>
+          <w:rFonts w:ascii="Consolas" w:eastAsia="Times New Roman" w:hAnsi="Consolas" w:cs="Times New Roman"/>
+          <w:color w:val="CCCCCC"/>
+          <w:kern w:val="0"/>
+          <w:sz w:val="18"/>
+          <w:szCs w:val="18"/>
+          <w:lang w:eastAsia="en-CA"/>
+          <w14:ligatures w14:val="none"/>
+        </w:rPr>
+      </w:pPr>
+      <w:r>
+        <w:rPr>
+          <w:rFonts w:ascii="Consolas" w:eastAsia="Times New Roman" w:hAnsi="Consolas" w:cs="Times New Roman"/>
+          <w:color w:val="CCCCCC"/>
+          <w:kern w:val="0"/>
+          <w:sz w:val="18"/>
+          <w:szCs w:val="18"/>
+          <w:lang w:eastAsia="en-CA"/>
+          <w14:ligatures w14:val="none"/>
+        </w:rPr>
+        <w:t xml:space="preserve">    </w:t>
+      </w:r>
+      <w:r>
+        <w:rPr>
+          <w:rFonts w:ascii="Consolas" w:eastAsia="Times New Roman" w:hAnsi="Consolas" w:cs="Times New Roman"/>
+          <w:color w:val="808080"/>
+          <w:kern w:val="0"/>
+          <w:sz w:val="18"/>
+          <w:szCs w:val="18"/>
+          <w:lang w:eastAsia="en-CA"/>
+          <w14:ligatures w14:val="none"/>
+        </w:rPr>
+        <w:t>&lt;</w:t>
+      </w:r>
+      <w:r>
+        <w:rPr>
+          <w:rFonts w:ascii="Consolas" w:eastAsia="Times New Roman" w:hAnsi="Consolas" w:cs="Times New Roman"/>
+          <w:color w:val="569CD6"/>
+          <w:kern w:val="0"/>
+          <w:sz w:val="18"/>
+          <w:szCs w:val="18"/>
+          <w:lang w:eastAsia="en-CA"/>
+          <w14:ligatures w14:val="none"/>
+        </w:rPr>
+        <w:t>header</w:t>
+      </w:r>
+      <w:r>
+        <w:rPr>
+          <w:rFonts w:ascii="Consolas" w:eastAsia="Times New Roman" w:hAnsi="Consolas" w:cs="Times New Roman"/>
+          <w:color w:val="808080"/>
+          <w:kern w:val="0"/>
+          <w:sz w:val="18"/>
+          <w:szCs w:val="18"/>
+          <w:lang w:eastAsia="en-CA"/>
+          <w14:ligatures w14:val="none"/>
+        </w:rPr>
+        <w:t>&gt;</w:t>
+      </w:r>
+    </w:p>
+    <w:p>
+      <w:pPr>
+        <w:shd w:val="clear" w:color="auto" w:fill="1F1F1F"/>
+        <w:spacing w:after="0" w:line="285" w:lineRule="atLeast"/>
+        <w:rPr>
+          <w:rFonts w:ascii="Consolas" w:eastAsia="Times New Roman" w:hAnsi="Consolas" w:cs="Times New Roman"/>
+          <w:color w:val="CCCCCC"/>
+          <w:kern w:val="0"/>
+          <w:sz w:val="18"/>
+          <w:szCs w:val="18"/>
+          <w:lang w:eastAsia="en-CA"/>
+          <w14:ligatures w14:val="none"/>
+        </w:rPr>
+      </w:pPr>
+      <w:r>
+        <w:rPr>
+          <w:rFonts w:ascii="Consolas" w:eastAsia="Times New Roman" w:hAnsi="Consolas" w:cs="Times New Roman"/>
+          <w:color w:val="CCCCCC"/>
+          <w:kern w:val="0"/>
+          <w:sz w:val="18"/>
+          <w:szCs w:val="18"/>
+          <w:lang w:eastAsia="en-CA"/>
+          <w14:ligatures w14:val="none"/>
+        </w:rPr>
+        <w:t xml:space="preserve">      </w:t>
+      </w:r>
+      <w:r>
+        <w:rPr>
+          <w:rFonts w:ascii="Consolas" w:eastAsia="Times New Roman" w:hAnsi="Consolas" w:cs="Times New Roman"/>
+          <w:color w:val="808080"/>
+          <w:kern w:val="0"/>
+          <w:sz w:val="18"/>
+          <w:szCs w:val="18"/>
+          <w:lang w:eastAsia="en-CA"/>
+          <w14:ligatures w14:val="none"/>
+        </w:rPr>
+        <w:t>&lt;</w:t>
+      </w:r>
+      <w:proofErr w:type="spellStart"/>
+      <w:r>
+        <w:rPr>
+          <w:rFonts w:ascii="Consolas" w:eastAsia="Times New Roman" w:hAnsi="Consolas" w:cs="Times New Roman"/>
+          <w:color w:val="569CD6"/>
+          <w:kern w:val="0"/>
+          <w:sz w:val="18"/>
+          <w:szCs w:val="18"/>
+          <w:lang w:eastAsia="en-CA"/>
+          <w14:ligatures w14:val="none"/>
+        </w:rPr>
+        <w:t>img</w:t>
+      </w:r>
+      <w:proofErr w:type="spellEnd"/>
+      <w:r>
+        <w:rPr>
+          <w:rFonts w:ascii="Consolas" w:eastAsia="Times New Roman" w:hAnsi="Consolas" w:cs="Times New Roman"/>
+          <w:color w:val="CCCCCC"/>
+          <w:kern w:val="0"/>
+          <w:sz w:val="18"/>
+          <w:szCs w:val="18"/>
+          <w:lang w:eastAsia="en-CA"/>
+          <w14:ligatures w14:val="none"/>
+        </w:rPr>
+        <w:t xml:space="preserve"> </w:t>
+      </w:r>
+      <w:proofErr w:type="spellStart"/>
+      <w:r>
+        <w:rPr>
+          <w:rFonts w:ascii="Consolas" w:eastAsia="Times New Roman" w:hAnsi="Consolas" w:cs="Times New Roman"/>
+          <w:color w:val="9CDCFE"/>
+          <w:kern w:val="0"/>
+          <w:sz w:val="18"/>
+          <w:szCs w:val="18"/>
+          <w:lang w:eastAsia="en-CA"/>
+          <w14:ligatures w14:val="none"/>
+        </w:rPr>
+        <w:t>src</w:t>
+      </w:r>
+      <w:proofErr w:type="spellEnd"/>
+      <w:r>
+        <w:rPr>
+          <w:rFonts w:ascii="Consolas" w:eastAsia="Times New Roman" w:hAnsi="Consolas" w:cs="Times New Roman"/>
+          <w:color w:val="D4D4D4"/>
+          <w:kern w:val="0"/>
+          <w:sz w:val="18"/>
+          <w:szCs w:val="18"/>
+          <w:lang w:eastAsia="en-CA"/>
+          <w14:ligatures w14:val="none"/>
+        </w:rPr>
+        <w:t>=</w:t>
+      </w:r>
+      <w:r>
+        <w:rPr>
+          <w:rFonts w:ascii="Consolas" w:eastAsia="Times New Roman" w:hAnsi="Consolas" w:cs="Times New Roman"/>
+          <w:color w:val="CE9178"/>
+          <w:kern w:val="0"/>
+          <w:sz w:val="18"/>
+          <w:szCs w:val="18"/>
+          <w:lang w:eastAsia="en-CA"/>
+          <w14:ligatures w14:val="none"/>
+        </w:rPr>
+        <w:t>"</w:t>
+      </w:r>
+      <w:proofErr w:type="spellStart"/>
+      <w:r>
+        <w:rPr>
+          <w:rFonts w:ascii="Consolas" w:eastAsia="Times New Roman" w:hAnsi="Consolas" w:cs="Times New Roman"/>
+          <w:color w:val="CE9178"/>
+          <w:kern w:val="0"/>
+          <w:sz w:val="18"/>
+          <w:szCs w:val="18"/>
+          <w:lang w:eastAsia="en-CA"/>
+          <w14:ligatures w14:val="none"/>
+        </w:rPr>
+        <w:t>src</w:t>
+      </w:r>
+      <w:proofErr w:type="spellEnd"/>
+      <w:r>
+        <w:rPr>
+          <w:rFonts w:ascii="Consolas" w:eastAsia="Times New Roman" w:hAnsi="Consolas" w:cs="Times New Roman"/>
+          <w:color w:val="CE9178"/>
+          <w:kern w:val="0"/>
+          <w:sz w:val="18"/>
+          <w:szCs w:val="18"/>
+          <w:lang w:eastAsia="en-CA"/>
+          <w14:ligatures w14:val="none"/>
+        </w:rPr>
+        <w:t>/assets/react-core-concepts.png"</w:t>
+      </w:r>
+      <w:r>
+        <w:rPr>
+          <w:rFonts w:ascii="Consolas" w:eastAsia="Times New Roman" w:hAnsi="Consolas" w:cs="Times New Roman"/>
+          <w:color w:val="CCCCCC"/>
+          <w:kern w:val="0"/>
+          <w:sz w:val="18"/>
+          <w:szCs w:val="18"/>
+          <w:lang w:eastAsia="en-CA"/>
+          <w14:ligatures w14:val="none"/>
+        </w:rPr>
+        <w:t xml:space="preserve"> </w:t>
+      </w:r>
+      <w:r>
+        <w:rPr>
+          <w:rFonts w:ascii="Consolas" w:eastAsia="Times New Roman" w:hAnsi="Consolas" w:cs="Times New Roman"/>
+          <w:color w:val="9CDCFE"/>
+          <w:kern w:val="0"/>
+          <w:sz w:val="18"/>
+          <w:szCs w:val="18"/>
+          <w:lang w:eastAsia="en-CA"/>
+          <w14:ligatures w14:val="none"/>
+        </w:rPr>
+        <w:t>alt</w:t>
+      </w:r>
+      <w:r>
+        <w:rPr>
+          <w:rFonts w:ascii="Consolas" w:eastAsia="Times New Roman" w:hAnsi="Consolas" w:cs="Times New Roman"/>
+          <w:color w:val="D4D4D4"/>
+          <w:kern w:val="0"/>
+          <w:sz w:val="18"/>
+          <w:szCs w:val="18"/>
+          <w:lang w:eastAsia="en-CA"/>
+          <w14:ligatures w14:val="none"/>
+        </w:rPr>
+        <w:t>=</w:t>
+      </w:r>
+      <w:r>
+        <w:rPr>
+          <w:rFonts w:ascii="Consolas" w:eastAsia="Times New Roman" w:hAnsi="Consolas" w:cs="Times New Roman"/>
+          <w:color w:val="CE9178"/>
+          <w:kern w:val="0"/>
+          <w:sz w:val="18"/>
+          <w:szCs w:val="18"/>
+          <w:lang w:eastAsia="en-CA"/>
+          <w14:ligatures w14:val="none"/>
+        </w:rPr>
+        <w:t>"Stylized atom"</w:t>
+      </w:r>
+      <w:r>
+        <w:rPr>
+          <w:rFonts w:ascii="Consolas" w:eastAsia="Times New Roman" w:hAnsi="Consolas" w:cs="Times New Roman"/>
+          <w:color w:val="CCCCCC"/>
+          <w:kern w:val="0"/>
+          <w:sz w:val="18"/>
+          <w:szCs w:val="18"/>
+          <w:lang w:eastAsia="en-CA"/>
+          <w14:ligatures w14:val="none"/>
+        </w:rPr>
+        <w:t xml:space="preserve"> </w:t>
+      </w:r>
+      <w:r>
+        <w:rPr>
+          <w:rFonts w:ascii="Consolas" w:eastAsia="Times New Roman" w:hAnsi="Consolas" w:cs="Times New Roman"/>
+          <w:color w:val="808080"/>
+          <w:kern w:val="0"/>
+          <w:sz w:val="18"/>
+          <w:szCs w:val="18"/>
+          <w:lang w:eastAsia="en-CA"/>
+          <w14:ligatures w14:val="none"/>
+        </w:rPr>
+        <w:t>/&gt;</w:t>
+      </w:r>
+    </w:p>
+    <w:p>
+      <w:pPr>
+        <w:shd w:val="clear" w:color="auto" w:fill="1F1F1F"/>
+        <w:spacing w:after="0" w:line="285" w:lineRule="atLeast"/>
+        <w:rPr>
+          <w:rFonts w:ascii="Consolas" w:eastAsia="Times New Roman" w:hAnsi="Consolas" w:cs="Times New Roman"/>
+          <w:color w:val="CCCCCC"/>
+          <w:kern w:val="0"/>
+          <w:sz w:val="18"/>
+          <w:szCs w:val="18"/>
+          <w:lang w:eastAsia="en-CA"/>
+          <w14:ligatures w14:val="none"/>
+        </w:rPr>
+      </w:pPr>
+      <w:r>
+        <w:rPr>
+          <w:rFonts w:ascii="Consolas" w:eastAsia="Times New Roman" w:hAnsi="Consolas" w:cs="Times New Roman"/>
+          <w:color w:val="CCCCCC"/>
+          <w:kern w:val="0"/>
+          <w:sz w:val="18"/>
+          <w:szCs w:val="18"/>
+          <w:lang w:eastAsia="en-CA"/>
+          <w14:ligatures w14:val="none"/>
+        </w:rPr>
+        <w:t xml:space="preserve">      </w:t>
+      </w:r>
+      <w:r>
+        <w:rPr>
+          <w:rFonts w:ascii="Consolas" w:eastAsia="Times New Roman" w:hAnsi="Consolas" w:cs="Times New Roman"/>
+          <w:color w:val="808080"/>
+          <w:kern w:val="0"/>
+          <w:sz w:val="18"/>
+          <w:szCs w:val="18"/>
+          <w:lang w:eastAsia="en-CA"/>
+          <w14:ligatures w14:val="none"/>
+        </w:rPr>
+        <w:t>&lt;</w:t>
+      </w:r>
+      <w:r>
+        <w:rPr>
+          <w:rFonts w:ascii="Consolas" w:eastAsia="Times New Roman" w:hAnsi="Consolas" w:cs="Times New Roman"/>
+          <w:color w:val="569CD6"/>
+          <w:kern w:val="0"/>
+          <w:sz w:val="18"/>
+          <w:szCs w:val="18"/>
+          <w:lang w:eastAsia="en-CA"/>
+          <w14:ligatures w14:val="none"/>
+        </w:rPr>
+        <w:t>h1</w:t>
+      </w:r>
+      <w:r>
+        <w:rPr>
+          <w:rFonts w:ascii="Consolas" w:eastAsia="Times New Roman" w:hAnsi="Consolas" w:cs="Times New Roman"/>
+          <w:color w:val="808080"/>
+          <w:kern w:val="0"/>
+          <w:sz w:val="18"/>
+          <w:szCs w:val="18"/>
+          <w:lang w:eastAsia="en-CA"/>
+          <w14:ligatures w14:val="none"/>
+        </w:rPr>
+        <w:t>&gt;</w:t>
+      </w:r>
+      <w:r>
+        <w:rPr>
+          <w:rFonts w:ascii="Consolas" w:eastAsia="Times New Roman" w:hAnsi="Consolas" w:cs="Times New Roman"/>
+          <w:color w:val="CCCCCC"/>
+          <w:kern w:val="0"/>
+          <w:sz w:val="18"/>
+          <w:szCs w:val="18"/>
+          <w:lang w:eastAsia="en-CA"/>
+          <w14:ligatures w14:val="none"/>
+        </w:rPr>
+        <w:t>React Essentials</w:t>
+      </w:r>
+      <w:r>
+        <w:rPr>
+          <w:rFonts w:ascii="Consolas" w:eastAsia="Times New Roman" w:hAnsi="Consolas" w:cs="Times New Roman"/>
+          <w:color w:val="808080"/>
+          <w:kern w:val="0"/>
+          <w:sz w:val="18"/>
+          <w:szCs w:val="18"/>
+          <w:lang w:eastAsia="en-CA"/>
+          <w14:ligatures w14:val="none"/>
+        </w:rPr>
+        <w:t>&lt;/</w:t>
+      </w:r>
+      <w:r>
+        <w:rPr>
+          <w:rFonts w:ascii="Consolas" w:eastAsia="Times New Roman" w:hAnsi="Consolas" w:cs="Times New Roman"/>
+          <w:color w:val="569CD6"/>
+          <w:kern w:val="0"/>
+          <w:sz w:val="18"/>
+          <w:szCs w:val="18"/>
+          <w:lang w:eastAsia="en-CA"/>
+          <w14:ligatures w14:val="none"/>
+        </w:rPr>
+        <w:t>h1</w:t>
+      </w:r>
+      <w:r>
+        <w:rPr>
+          <w:rFonts w:ascii="Consolas" w:eastAsia="Times New Roman" w:hAnsi="Consolas" w:cs="Times New Roman"/>
+          <w:color w:val="808080"/>
+          <w:kern w:val="0"/>
+          <w:sz w:val="18"/>
+          <w:szCs w:val="18"/>
+          <w:lang w:eastAsia="en-CA"/>
+          <w14:ligatures w14:val="none"/>
+        </w:rPr>
+        <w:t>&gt;</w:t>
+      </w:r>
+    </w:p>
+    <w:p>
+      <w:pPr>
+        <w:shd w:val="clear" w:color="auto" w:fill="1F1F1F"/>
+        <w:spacing w:after="0" w:line="285" w:lineRule="atLeast"/>
+        <w:rPr>
+          <w:rFonts w:ascii="Consolas" w:eastAsia="Times New Roman" w:hAnsi="Consolas" w:cs="Times New Roman"/>
+          <w:color w:val="CCCCCC"/>
+          <w:kern w:val="0"/>
+          <w:sz w:val="18"/>
+          <w:szCs w:val="18"/>
+          <w:lang w:eastAsia="en-CA"/>
+          <w14:ligatures w14:val="none"/>
+        </w:rPr>
+      </w:pPr>
+      <w:r>
+        <w:rPr>
+          <w:rFonts w:ascii="Consolas" w:eastAsia="Times New Roman" w:hAnsi="Consolas" w:cs="Times New Roman"/>
+          <w:color w:val="CCCCCC"/>
+          <w:kern w:val="0"/>
+          <w:sz w:val="18"/>
+          <w:szCs w:val="18"/>
+          <w:lang w:eastAsia="en-CA"/>
+          <w14:ligatures w14:val="none"/>
+        </w:rPr>
+        <w:t xml:space="preserve">      </w:t>
+      </w:r>
+      <w:r>
+        <w:rPr>
+          <w:rFonts w:ascii="Consolas" w:eastAsia="Times New Roman" w:hAnsi="Consolas" w:cs="Times New Roman"/>
+          <w:color w:val="808080"/>
+          <w:kern w:val="0"/>
+          <w:sz w:val="18"/>
+          <w:szCs w:val="18"/>
+          <w:lang w:eastAsia="en-CA"/>
+          <w14:ligatures w14:val="none"/>
+        </w:rPr>
+        <w:t>&lt;</w:t>
+      </w:r>
+      <w:r>
+        <w:rPr>
+          <w:rFonts w:ascii="Consolas" w:eastAsia="Times New Roman" w:hAnsi="Consolas" w:cs="Times New Roman"/>
+          <w:color w:val="569CD6"/>
+          <w:kern w:val="0"/>
+          <w:sz w:val="18"/>
+          <w:szCs w:val="18"/>
+          <w:lang w:eastAsia="en-CA"/>
+          <w14:ligatures w14:val="none"/>
+        </w:rPr>
+        <w:t>p</w:t>
+      </w:r>
+      <w:r>
+        <w:rPr>
+          <w:rFonts w:ascii="Consolas" w:eastAsia="Times New Roman" w:hAnsi="Consolas" w:cs="Times New Roman"/>
+          <w:color w:val="808080"/>
+          <w:kern w:val="0"/>
+          <w:sz w:val="18"/>
+          <w:szCs w:val="18"/>
+          <w:lang w:eastAsia="en-CA"/>
+          <w14:ligatures w14:val="none"/>
+        </w:rPr>
+        <w:t>&gt;</w:t>
+      </w:r>
+    </w:p>
+    <w:p>
+      <w:pPr>
+        <w:shd w:val="clear" w:color="auto" w:fill="1F1F1F"/>
+        <w:spacing w:after="0" w:line="285" w:lineRule="atLeast"/>
+        <w:rPr>
+          <w:rFonts w:ascii="Consolas" w:eastAsia="Times New Roman" w:hAnsi="Consolas" w:cs="Times New Roman"/>
+          <w:color w:val="CCCCCC"/>
+          <w:kern w:val="0"/>
+          <w:sz w:val="18"/>
+          <w:szCs w:val="18"/>
+          <w:lang w:eastAsia="en-CA"/>
+          <w14:ligatures w14:val="none"/>
+        </w:rPr>
+      </w:pPr>
+      <w:r>
+        <w:rPr>
+          <w:rFonts w:ascii="Consolas" w:eastAsia="Times New Roman" w:hAnsi="Consolas" w:cs="Times New Roman"/>
+          <w:color w:val="CCCCCC"/>
+          <w:kern w:val="0"/>
+          <w:sz w:val="18"/>
+          <w:szCs w:val="18"/>
+          <w:lang w:eastAsia="en-CA"/>
+          <w14:ligatures w14:val="none"/>
+        </w:rPr>
+        <w:t>        Fundamental React concepts you will need for almost any app you are</w:t>
+      </w:r>
+    </w:p>
+    <w:p>
+      <w:pPr>
+        <w:shd w:val="clear" w:color="auto" w:fill="1F1F1F"/>
+        <w:spacing w:after="0" w:line="285" w:lineRule="atLeast"/>
+        <w:rPr>
+          <w:rFonts w:ascii="Consolas" w:eastAsia="Times New Roman" w:hAnsi="Consolas" w:cs="Times New Roman"/>
+          <w:color w:val="CCCCCC"/>
+          <w:kern w:val="0"/>
+          <w:sz w:val="18"/>
+          <w:szCs w:val="18"/>
+          <w:lang w:eastAsia="en-CA"/>
+          <w14:ligatures w14:val="none"/>
+        </w:rPr>
+      </w:pPr>
+      <w:r>
+        <w:rPr>
+          <w:rFonts w:ascii="Consolas" w:eastAsia="Times New Roman" w:hAnsi="Consolas" w:cs="Times New Roman"/>
+          <w:color w:val="CCCCCC"/>
+          <w:kern w:val="0"/>
+          <w:sz w:val="18"/>
+          <w:szCs w:val="18"/>
+          <w:lang w:eastAsia="en-CA"/>
+          <w14:ligatures w14:val="none"/>
+        </w:rPr>
+        <w:t>        going to build!</w:t>
+      </w:r>
+    </w:p>
+    <w:p>
+      <w:pPr>
+        <w:shd w:val="clear" w:color="auto" w:fill="1F1F1F"/>
+        <w:spacing w:after="0" w:line="285" w:lineRule="atLeast"/>
+        <w:rPr>
+          <w:rFonts w:ascii="Consolas" w:eastAsia="Times New Roman" w:hAnsi="Consolas" w:cs="Times New Roman"/>
+          <w:color w:val="CCCCCC"/>
+          <w:kern w:val="0"/>
+          <w:sz w:val="18"/>
+          <w:szCs w:val="18"/>
+          <w:lang w:eastAsia="en-CA"/>
+          <w14:ligatures w14:val="none"/>
+        </w:rPr>
+      </w:pPr>
+      <w:r>
+        <w:rPr>
+          <w:rFonts w:ascii="Consolas" w:eastAsia="Times New Roman" w:hAnsi="Consolas" w:cs="Times New Roman"/>
+          <w:color w:val="CCCCCC"/>
+          <w:kern w:val="0"/>
+          <w:sz w:val="18"/>
+          <w:szCs w:val="18"/>
+          <w:lang w:eastAsia="en-CA"/>
+          <w14:ligatures w14:val="none"/>
+        </w:rPr>
+        <w:t xml:space="preserve">      </w:t>
+      </w:r>
+      <w:r>
+        <w:rPr>
+          <w:rFonts w:ascii="Consolas" w:eastAsia="Times New Roman" w:hAnsi="Consolas" w:cs="Times New Roman"/>
+          <w:color w:val="808080"/>
+          <w:kern w:val="0"/>
+          <w:sz w:val="18"/>
+          <w:szCs w:val="18"/>
+          <w:lang w:eastAsia="en-CA"/>
+          <w14:ligatures w14:val="none"/>
+        </w:rPr>
+        <w:t>&lt;/</w:t>
+      </w:r>
+      <w:r>
+        <w:rPr>
+          <w:rFonts w:ascii="Consolas" w:eastAsia="Times New Roman" w:hAnsi="Consolas" w:cs="Times New Roman"/>
+          <w:color w:val="569CD6"/>
+          <w:kern w:val="0"/>
+          <w:sz w:val="18"/>
+          <w:szCs w:val="18"/>
+          <w:lang w:eastAsia="en-CA"/>
+          <w14:ligatures w14:val="none"/>
+        </w:rPr>
+        <w:t>p</w:t>
+      </w:r>
+      <w:r>
+        <w:rPr>
+          <w:rFonts w:ascii="Consolas" w:eastAsia="Times New Roman" w:hAnsi="Consolas" w:cs="Times New Roman"/>
+          <w:color w:val="808080"/>
+          <w:kern w:val="0"/>
+          <w:sz w:val="18"/>
+          <w:szCs w:val="18"/>
+          <w:lang w:eastAsia="en-CA"/>
+          <w14:ligatures w14:val="none"/>
+        </w:rPr>
+        <w:t>&gt;</w:t>
+      </w:r>
+    </w:p>
+    <w:p>
+      <w:pPr>
+        <w:shd w:val="clear" w:color="auto" w:fill="1F1F1F"/>
+        <w:spacing w:after="0" w:line="285" w:lineRule="atLeast"/>
+        <w:rPr>
+          <w:rFonts w:ascii="Consolas" w:eastAsia="Times New Roman" w:hAnsi="Consolas" w:cs="Times New Roman"/>
+          <w:color w:val="CCCCCC"/>
+          <w:kern w:val="0"/>
+          <w:sz w:val="18"/>
+          <w:szCs w:val="18"/>
+          <w:lang w:eastAsia="en-CA"/>
+          <w14:ligatures w14:val="none"/>
+        </w:rPr>
+      </w:pPr>
+      <w:r>
+        <w:rPr>
+          <w:rFonts w:ascii="Consolas" w:eastAsia="Times New Roman" w:hAnsi="Consolas" w:cs="Times New Roman"/>
+          <w:color w:val="CCCCCC"/>
+          <w:kern w:val="0"/>
+          <w:sz w:val="18"/>
+          <w:szCs w:val="18"/>
+          <w:lang w:eastAsia="en-CA"/>
+          <w14:ligatures w14:val="none"/>
+        </w:rPr>
+        <w:t xml:space="preserve">    </w:t>
+      </w:r>
+      <w:r>
+        <w:rPr>
+          <w:rFonts w:ascii="Consolas" w:eastAsia="Times New Roman" w:hAnsi="Consolas" w:cs="Times New Roman"/>
+          <w:color w:val="808080"/>
+          <w:kern w:val="0"/>
+          <w:sz w:val="18"/>
+          <w:szCs w:val="18"/>
+          <w:lang w:eastAsia="en-CA"/>
+          <w14:ligatures w14:val="none"/>
+        </w:rPr>
+        <w:t>&lt;/</w:t>
+      </w:r>
+      <w:r>
+        <w:rPr>
+          <w:rFonts w:ascii="Consolas" w:eastAsia="Times New Roman" w:hAnsi="Consolas" w:cs="Times New Roman"/>
+          <w:color w:val="569CD6"/>
+          <w:kern w:val="0"/>
+          <w:sz w:val="18"/>
+          <w:szCs w:val="18"/>
+          <w:lang w:eastAsia="en-CA"/>
+          <w14:ligatures w14:val="none"/>
+        </w:rPr>
+        <w:t>header</w:t>
+      </w:r>
+      <w:r>
+        <w:rPr>
+          <w:rFonts w:ascii="Consolas" w:eastAsia="Times New Roman" w:hAnsi="Consolas" w:cs="Times New Roman"/>
+          <w:color w:val="808080"/>
+          <w:kern w:val="0"/>
+          <w:sz w:val="18"/>
+          <w:szCs w:val="18"/>
+          <w:lang w:eastAsia="en-CA"/>
+          <w14:ligatures w14:val="none"/>
+        </w:rPr>
+        <w:t>&gt;</w:t>
+      </w:r>
+    </w:p>
+    <w:p>
+      <w:pPr>
+        <w:shd w:val="clear" w:color="auto" w:fill="1F1F1F"/>
+        <w:spacing w:after="0" w:line="285" w:lineRule="atLeast"/>
+        <w:rPr>
+          <w:rFonts w:ascii="Consolas" w:eastAsia="Times New Roman" w:hAnsi="Consolas" w:cs="Times New Roman"/>
+          <w:color w:val="CCCCCC"/>
+          <w:kern w:val="0"/>
+          <w:sz w:val="18"/>
+          <w:szCs w:val="18"/>
+          <w:lang w:eastAsia="en-CA"/>
+          <w14:ligatures w14:val="none"/>
+        </w:rPr>
+      </w:pPr>
+      <w:r>
+        <w:rPr>
+          <w:rFonts w:ascii="Consolas" w:eastAsia="Times New Roman" w:hAnsi="Consolas" w:cs="Times New Roman"/>
+          <w:color w:val="CCCCCC"/>
+          <w:kern w:val="0"/>
+          <w:sz w:val="18"/>
+          <w:szCs w:val="18"/>
+          <w:lang w:eastAsia="en-CA"/>
+          <w14:ligatures w14:val="none"/>
+        </w:rPr>
+        <w:t>  );</w:t>
+      </w:r>
+    </w:p>
+    <w:p>
+      <w:pPr>
+        <w:shd w:val="clear" w:color="auto" w:fill="1F1F1F"/>
+        <w:spacing w:after="0" w:line="285" w:lineRule="atLeast"/>
+        <w:rPr>
+          <w:rFonts w:ascii="Consolas" w:eastAsia="Times New Roman" w:hAnsi="Consolas" w:cs="Times New Roman"/>
+          <w:color w:val="CCCCCC"/>
+          <w:kern w:val="0"/>
+          <w:sz w:val="18"/>
+          <w:szCs w:val="18"/>
+          <w:lang w:eastAsia="en-CA"/>
+          <w14:ligatures w14:val="none"/>
+        </w:rPr>
+      </w:pPr>
+      <w:r>
+        <w:rPr>
+          <w:rFonts w:ascii="Consolas" w:eastAsia="Times New Roman" w:hAnsi="Consolas" w:cs="Times New Roman"/>
+          <w:color w:val="CCCCCC"/>
+          <w:kern w:val="0"/>
+          <w:sz w:val="18"/>
+          <w:szCs w:val="18"/>
+          <w:lang w:eastAsia="en-CA"/>
+          <w14:ligatures w14:val="none"/>
+        </w:rPr>
+        <w:t>}</w:t>
+      </w:r>
+    </w:p>
+    <w:p>
+      <w:pPr>
+        <w:shd w:val="clear" w:color="auto" w:fill="1F1F1F"/>
+        <w:spacing w:after="0" w:line="285" w:lineRule="atLeast"/>
+        <w:rPr>
+          <w:rFonts w:ascii="Consolas" w:eastAsia="Times New Roman" w:hAnsi="Consolas" w:cs="Times New Roman"/>
+          <w:color w:val="CCCCCC"/>
+          <w:kern w:val="0"/>
+          <w:sz w:val="18"/>
+          <w:szCs w:val="18"/>
+          <w:lang w:eastAsia="en-CA"/>
+          <w14:ligatures w14:val="none"/>
+        </w:rPr>
+      </w:pPr>
+    </w:p>
+    <w:p>
+      <w:pPr>
+        <w:shd w:val="clear" w:color="auto" w:fill="1F1F1F"/>
+        <w:spacing w:after="0" w:line="285" w:lineRule="atLeast"/>
+        <w:rPr>
+          <w:rFonts w:ascii="Consolas" w:eastAsia="Times New Roman" w:hAnsi="Consolas" w:cs="Times New Roman"/>
+          <w:color w:val="CCCCCC"/>
+          <w:kern w:val="0"/>
+          <w:sz w:val="18"/>
+          <w:szCs w:val="18"/>
+          <w:lang w:eastAsia="en-CA"/>
+          <w14:ligatures w14:val="none"/>
+        </w:rPr>
+      </w:pPr>
+      <w:r>
+        <w:rPr>
+          <w:rFonts w:ascii="Consolas" w:eastAsia="Times New Roman" w:hAnsi="Consolas" w:cs="Times New Roman"/>
+          <w:color w:val="569CD6"/>
+          <w:kern w:val="0"/>
+          <w:sz w:val="18"/>
+          <w:szCs w:val="18"/>
+          <w:lang w:eastAsia="en-CA"/>
+          <w14:ligatures w14:val="none"/>
+        </w:rPr>
+        <w:t>function</w:t>
+      </w:r>
+      <w:r>
+        <w:rPr>
+          <w:rFonts w:ascii="Consolas" w:eastAsia="Times New Roman" w:hAnsi="Consolas" w:cs="Times New Roman"/>
+          <w:color w:val="CCCCCC"/>
+          <w:kern w:val="0"/>
+          <w:sz w:val="18"/>
+          <w:szCs w:val="18"/>
+          <w:lang w:eastAsia="en-CA"/>
+          <w14:ligatures w14:val="none"/>
+        </w:rPr>
+        <w:t xml:space="preserve"> </w:t>
+      </w:r>
+      <w:proofErr w:type="gramStart"/>
+      <w:r>
+        <w:rPr>
+          <w:rFonts w:ascii="Consolas" w:eastAsia="Times New Roman" w:hAnsi="Consolas" w:cs="Times New Roman"/>
+          <w:color w:val="DCDCAA"/>
+          <w:kern w:val="0"/>
+          <w:sz w:val="18"/>
+          <w:szCs w:val="18"/>
+          <w:lang w:eastAsia="en-CA"/>
+          <w14:ligatures w14:val="none"/>
+        </w:rPr>
+        <w:t>App</w:t>
+      </w:r>
+      <w:r>
+        <w:rPr>
+          <w:rFonts w:ascii="Consolas" w:eastAsia="Times New Roman" w:hAnsi="Consolas" w:cs="Times New Roman"/>
+          <w:color w:val="CCCCCC"/>
+          <w:kern w:val="0"/>
+          <w:sz w:val="18"/>
+          <w:szCs w:val="18"/>
+          <w:lang w:eastAsia="en-CA"/>
+          <w14:ligatures w14:val="none"/>
+        </w:rPr>
+        <w:t>(</w:t>
+      </w:r>
+      <w:proofErr w:type="gramEnd"/>
+      <w:r>
+        <w:rPr>
+          <w:rFonts w:ascii="Consolas" w:eastAsia="Times New Roman" w:hAnsi="Consolas" w:cs="Times New Roman"/>
+          <w:color w:val="CCCCCC"/>
+          <w:kern w:val="0"/>
+          <w:sz w:val="18"/>
+          <w:szCs w:val="18"/>
+          <w:lang w:eastAsia="en-CA"/>
+          <w14:ligatures w14:val="none"/>
+        </w:rPr>
+        <w:t>) {</w:t>
+      </w:r>
+    </w:p>
+    <w:p>
+      <w:pPr>
+        <w:shd w:val="clear" w:color="auto" w:fill="1F1F1F"/>
+        <w:spacing w:after="0" w:line="285" w:lineRule="atLeast"/>
+        <w:rPr>
+          <w:rFonts w:ascii="Consolas" w:eastAsia="Times New Roman" w:hAnsi="Consolas" w:cs="Times New Roman"/>
+          <w:color w:val="CCCCCC"/>
+          <w:kern w:val="0"/>
+          <w:sz w:val="18"/>
+          <w:szCs w:val="18"/>
+          <w:lang w:eastAsia="en-CA"/>
+          <w14:ligatures w14:val="none"/>
+        </w:rPr>
+      </w:pPr>
+      <w:r>
+        <w:rPr>
+          <w:rFonts w:ascii="Consolas" w:eastAsia="Times New Roman" w:hAnsi="Consolas" w:cs="Times New Roman"/>
+          <w:color w:val="CCCCCC"/>
+          <w:kern w:val="0"/>
+          <w:sz w:val="18"/>
+          <w:szCs w:val="18"/>
+          <w:lang w:eastAsia="en-CA"/>
+          <w14:ligatures w14:val="none"/>
+        </w:rPr>
+        <w:t xml:space="preserve">  </w:t>
+      </w:r>
+      <w:r>
+        <w:rPr>
+          <w:rFonts w:ascii="Consolas" w:eastAsia="Times New Roman" w:hAnsi="Consolas" w:cs="Times New Roman"/>
+          <w:color w:val="C586C0"/>
+          <w:kern w:val="0"/>
+          <w:sz w:val="18"/>
+          <w:szCs w:val="18"/>
+          <w:lang w:eastAsia="en-CA"/>
+          <w14:ligatures w14:val="none"/>
+        </w:rPr>
+        <w:t>return</w:t>
+      </w:r>
+      <w:r>
+        <w:rPr>
+          <w:rFonts w:ascii="Consolas" w:eastAsia="Times New Roman" w:hAnsi="Consolas" w:cs="Times New Roman"/>
+          <w:color w:val="CCCCCC"/>
+          <w:kern w:val="0"/>
+          <w:sz w:val="18"/>
+          <w:szCs w:val="18"/>
+          <w:lang w:eastAsia="en-CA"/>
+          <w14:ligatures w14:val="none"/>
+        </w:rPr>
+        <w:t xml:space="preserve"> (</w:t>
+      </w:r>
+    </w:p>
+    <w:p>
+      <w:pPr>
+        <w:shd w:val="clear" w:color="auto" w:fill="1F1F1F"/>
+        <w:spacing w:after="0" w:line="285" w:lineRule="atLeast"/>
+        <w:rPr>
+          <w:rFonts w:ascii="Consolas" w:eastAsia="Times New Roman" w:hAnsi="Consolas" w:cs="Times New Roman"/>
+          <w:color w:val="CCCCCC"/>
+          <w:kern w:val="0"/>
+          <w:sz w:val="18"/>
+          <w:szCs w:val="18"/>
+          <w:lang w:eastAsia="en-CA"/>
+          <w14:ligatures w14:val="none"/>
+        </w:rPr>
+      </w:pPr>
+      <w:r>
+        <w:rPr>
+          <w:rFonts w:ascii="Consolas" w:eastAsia="Times New Roman" w:hAnsi="Consolas" w:cs="Times New Roman"/>
+          <w:color w:val="CCCCCC"/>
+          <w:kern w:val="0"/>
+          <w:sz w:val="18"/>
+          <w:szCs w:val="18"/>
+          <w:lang w:eastAsia="en-CA"/>
+          <w14:ligatures w14:val="none"/>
+        </w:rPr>
+        <w:t xml:space="preserve">    </w:t>
+      </w:r>
+      <w:r>
+        <w:rPr>
+          <w:rFonts w:ascii="Consolas" w:eastAsia="Times New Roman" w:hAnsi="Consolas" w:cs="Times New Roman"/>
+          <w:color w:val="808080"/>
+          <w:kern w:val="0"/>
+          <w:sz w:val="18"/>
+          <w:szCs w:val="18"/>
+          <w:lang w:eastAsia="en-CA"/>
+          <w14:ligatures w14:val="none"/>
+        </w:rPr>
+        <w:t>&lt;</w:t>
+      </w:r>
+      <w:r>
+        <w:rPr>
+          <w:rFonts w:ascii="Consolas" w:eastAsia="Times New Roman" w:hAnsi="Consolas" w:cs="Times New Roman"/>
+          <w:color w:val="569CD6"/>
+          <w:kern w:val="0"/>
+          <w:sz w:val="18"/>
+          <w:szCs w:val="18"/>
+          <w:lang w:eastAsia="en-CA"/>
+          <w14:ligatures w14:val="none"/>
+        </w:rPr>
+        <w:t>div</w:t>
+      </w:r>
+      <w:r>
+        <w:rPr>
+          <w:rFonts w:ascii="Consolas" w:eastAsia="Times New Roman" w:hAnsi="Consolas" w:cs="Times New Roman"/>
+          <w:color w:val="808080"/>
+          <w:kern w:val="0"/>
+          <w:sz w:val="18"/>
+          <w:szCs w:val="18"/>
+          <w:lang w:eastAsia="en-CA"/>
+          <w14:ligatures w14:val="none"/>
+        </w:rPr>
+        <w:t>&gt;</w:t>
+      </w:r>
+    </w:p>
+    <w:p>
+      <w:pPr>
+        <w:shd w:val="clear" w:color="auto" w:fill="1F1F1F"/>
+        <w:spacing w:after="0" w:line="285" w:lineRule="atLeast"/>
+        <w:rPr>
+          <w:rFonts w:ascii="Consolas" w:eastAsia="Times New Roman" w:hAnsi="Consolas" w:cs="Times New Roman"/>
+          <w:color w:val="CCCCCC"/>
+          <w:kern w:val="0"/>
+          <w:sz w:val="18"/>
+          <w:szCs w:val="18"/>
+          <w:lang w:eastAsia="en-CA"/>
+          <w14:ligatures w14:val="none"/>
+        </w:rPr>
+      </w:pPr>
+      <w:r>
+        <w:rPr>
+          <w:rFonts w:ascii="Consolas" w:eastAsia="Times New Roman" w:hAnsi="Consolas" w:cs="Times New Roman"/>
+          <w:color w:val="CCCCCC"/>
+          <w:kern w:val="0"/>
+          <w:sz w:val="18"/>
+          <w:szCs w:val="18"/>
+          <w:lang w:eastAsia="en-CA"/>
+          <w14:ligatures w14:val="none"/>
+        </w:rPr>
+        <w:t xml:space="preserve">      </w:t>
+      </w:r>
+      <w:r>
+        <w:rPr>
+          <w:rFonts w:ascii="Consolas" w:eastAsia="Times New Roman" w:hAnsi="Consolas" w:cs="Times New Roman"/>
+          <w:color w:val="808080"/>
+          <w:kern w:val="0"/>
+          <w:sz w:val="18"/>
+          <w:szCs w:val="18"/>
+          <w:lang w:eastAsia="en-CA"/>
+          <w14:ligatures w14:val="none"/>
+        </w:rPr>
+        <w:t>&lt;</w:t>
+      </w:r>
+      <w:r>
+        <w:rPr>
+          <w:rFonts w:ascii="Consolas" w:eastAsia="Times New Roman" w:hAnsi="Consolas" w:cs="Times New Roman"/>
+          <w:color w:val="4EC9B0"/>
+          <w:kern w:val="0"/>
+          <w:sz w:val="18"/>
+          <w:szCs w:val="18"/>
+          <w:lang w:eastAsia="en-CA"/>
+          <w14:ligatures w14:val="none"/>
+        </w:rPr>
+        <w:t>Header</w:t>
+      </w:r>
+      <w:r>
+        <w:rPr>
+          <w:rFonts w:ascii="Consolas" w:eastAsia="Times New Roman" w:hAnsi="Consolas" w:cs="Times New Roman"/>
+          <w:color w:val="CCCCCC"/>
+          <w:kern w:val="0"/>
+          <w:sz w:val="18"/>
+          <w:szCs w:val="18"/>
+          <w:lang w:eastAsia="en-CA"/>
+          <w14:ligatures w14:val="none"/>
+        </w:rPr>
+        <w:t xml:space="preserve"> </w:t>
+      </w:r>
+      <w:r>
+        <w:rPr>
+          <w:rFonts w:ascii="Consolas" w:eastAsia="Times New Roman" w:hAnsi="Consolas" w:cs="Times New Roman"/>
+          <w:color w:val="808080"/>
+          <w:kern w:val="0"/>
+          <w:sz w:val="18"/>
+          <w:szCs w:val="18"/>
+          <w:lang w:eastAsia="en-CA"/>
+          <w14:ligatures w14:val="none"/>
+        </w:rPr>
+        <w:t>/&gt;</w:t>
+      </w:r>
+    </w:p>
+    <w:p>
+      <w:pPr>
+        <w:shd w:val="clear" w:color="auto" w:fill="1F1F1F"/>
+        <w:spacing w:after="0" w:line="285" w:lineRule="atLeast"/>
+        <w:rPr>
+          <w:rFonts w:ascii="Consolas" w:eastAsia="Times New Roman" w:hAnsi="Consolas" w:cs="Times New Roman"/>
+          <w:color w:val="CCCCCC"/>
+          <w:kern w:val="0"/>
+          <w:sz w:val="18"/>
+          <w:szCs w:val="18"/>
+          <w:lang w:eastAsia="en-CA"/>
+          <w14:ligatures w14:val="none"/>
+        </w:rPr>
+      </w:pPr>
+      <w:r>
+        <w:rPr>
+          <w:rFonts w:ascii="Consolas" w:eastAsia="Times New Roman" w:hAnsi="Consolas" w:cs="Times New Roman"/>
+          <w:color w:val="CCCCCC"/>
+          <w:kern w:val="0"/>
+          <w:sz w:val="18"/>
+          <w:szCs w:val="18"/>
+          <w:lang w:eastAsia="en-CA"/>
+          <w14:ligatures w14:val="none"/>
+        </w:rPr>
+        <w:t xml:space="preserve">      </w:t>
+      </w:r>
+      <w:r>
+        <w:rPr>
+          <w:rFonts w:ascii="Consolas" w:eastAsia="Times New Roman" w:hAnsi="Consolas" w:cs="Times New Roman"/>
+          <w:color w:val="808080"/>
+          <w:kern w:val="0"/>
+          <w:sz w:val="18"/>
+          <w:szCs w:val="18"/>
+          <w:lang w:eastAsia="en-CA"/>
+          <w14:ligatures w14:val="none"/>
+        </w:rPr>
+        <w:t>&lt;</w:t>
+      </w:r>
+      <w:r>
+        <w:rPr>
+          <w:rFonts w:ascii="Consolas" w:eastAsia="Times New Roman" w:hAnsi="Consolas" w:cs="Times New Roman"/>
+          <w:color w:val="569CD6"/>
+          <w:kern w:val="0"/>
+          <w:sz w:val="18"/>
+          <w:szCs w:val="18"/>
+          <w:lang w:eastAsia="en-CA"/>
+          <w14:ligatures w14:val="none"/>
+        </w:rPr>
+        <w:t>main</w:t>
+      </w:r>
+      <w:r>
+        <w:rPr>
+          <w:rFonts w:ascii="Consolas" w:eastAsia="Times New Roman" w:hAnsi="Consolas" w:cs="Times New Roman"/>
+          <w:color w:val="808080"/>
+          <w:kern w:val="0"/>
+          <w:sz w:val="18"/>
+          <w:szCs w:val="18"/>
+          <w:lang w:eastAsia="en-CA"/>
+          <w14:ligatures w14:val="none"/>
+        </w:rPr>
+        <w:t>&gt;</w:t>
+      </w:r>
+    </w:p>
+    <w:p>
+      <w:pPr>
+        <w:shd w:val="clear" w:color="auto" w:fill="1F1F1F"/>
+        <w:spacing w:after="0" w:line="285" w:lineRule="atLeast"/>
+        <w:rPr>
+          <w:rFonts w:ascii="Consolas" w:eastAsia="Times New Roman" w:hAnsi="Consolas" w:cs="Times New Roman"/>
+          <w:color w:val="CCCCCC"/>
+          <w:kern w:val="0"/>
+          <w:sz w:val="18"/>
+          <w:szCs w:val="18"/>
+          <w:lang w:eastAsia="en-CA"/>
+          <w14:ligatures w14:val="none"/>
+        </w:rPr>
+      </w:pPr>
+      <w:r>
+        <w:rPr>
+          <w:rFonts w:ascii="Consolas" w:eastAsia="Times New Roman" w:hAnsi="Consolas" w:cs="Times New Roman"/>
+          <w:color w:val="CCCCCC"/>
+          <w:kern w:val="0"/>
+          <w:sz w:val="18"/>
+          <w:szCs w:val="18"/>
+          <w:lang w:eastAsia="en-CA"/>
+          <w14:ligatures w14:val="none"/>
+        </w:rPr>
+        <w:t xml:space="preserve">        </w:t>
+      </w:r>
+      <w:r>
+        <w:rPr>
+          <w:rFonts w:ascii="Consolas" w:eastAsia="Times New Roman" w:hAnsi="Consolas" w:cs="Times New Roman"/>
+          <w:color w:val="808080"/>
+          <w:kern w:val="0"/>
+          <w:sz w:val="18"/>
+          <w:szCs w:val="18"/>
+          <w:lang w:eastAsia="en-CA"/>
+          <w14:ligatures w14:val="none"/>
+        </w:rPr>
+        <w:t>&lt;</w:t>
+      </w:r>
+      <w:r>
+        <w:rPr>
+          <w:rFonts w:ascii="Consolas" w:eastAsia="Times New Roman" w:hAnsi="Consolas" w:cs="Times New Roman"/>
+          <w:color w:val="569CD6"/>
+          <w:kern w:val="0"/>
+          <w:sz w:val="18"/>
+          <w:szCs w:val="18"/>
+          <w:lang w:eastAsia="en-CA"/>
+          <w14:ligatures w14:val="none"/>
+        </w:rPr>
+        <w:t>h2</w:t>
+      </w:r>
+      <w:r>
+        <w:rPr>
+          <w:rFonts w:ascii="Consolas" w:eastAsia="Times New Roman" w:hAnsi="Consolas" w:cs="Times New Roman"/>
+          <w:color w:val="808080"/>
+          <w:kern w:val="0"/>
+          <w:sz w:val="18"/>
+          <w:szCs w:val="18"/>
+          <w:lang w:eastAsia="en-CA"/>
+          <w14:ligatures w14:val="none"/>
+        </w:rPr>
+        <w:t>&gt;</w:t>
+      </w:r>
+      <w:r>
+        <w:rPr>
+          <w:rFonts w:ascii="Consolas" w:eastAsia="Times New Roman" w:hAnsi="Consolas" w:cs="Times New Roman"/>
+          <w:color w:val="CCCCCC"/>
+          <w:kern w:val="0"/>
+          <w:sz w:val="18"/>
+          <w:szCs w:val="18"/>
+          <w:lang w:eastAsia="en-CA"/>
+          <w14:ligatures w14:val="none"/>
+        </w:rPr>
+        <w:t xml:space="preserve">Time to get </w:t>
+      </w:r>
+      <w:proofErr w:type="gramStart"/>
+      <w:r>
+        <w:rPr>
+          <w:rFonts w:ascii="Consolas" w:eastAsia="Times New Roman" w:hAnsi="Consolas" w:cs="Times New Roman"/>
+          <w:color w:val="CCCCCC"/>
+          <w:kern w:val="0"/>
+          <w:sz w:val="18"/>
+          <w:szCs w:val="18"/>
+          <w:lang w:eastAsia="en-CA"/>
+          <w14:ligatures w14:val="none"/>
+        </w:rPr>
+        <w:t>started!</w:t>
+      </w:r>
+      <w:r>
+        <w:rPr>
+          <w:rFonts w:ascii="Consolas" w:eastAsia="Times New Roman" w:hAnsi="Consolas" w:cs="Times New Roman"/>
+          <w:color w:val="808080"/>
+          <w:kern w:val="0"/>
+          <w:sz w:val="18"/>
+          <w:szCs w:val="18"/>
+          <w:lang w:eastAsia="en-CA"/>
+          <w14:ligatures w14:val="none"/>
+        </w:rPr>
+        <w:t>&lt;</w:t>
+      </w:r>
+      <w:proofErr w:type="gramEnd"/>
+      <w:r>
+        <w:rPr>
+          <w:rFonts w:ascii="Consolas" w:eastAsia="Times New Roman" w:hAnsi="Consolas" w:cs="Times New Roman"/>
+          <w:color w:val="808080"/>
+          <w:kern w:val="0"/>
+          <w:sz w:val="18"/>
+          <w:szCs w:val="18"/>
+          <w:lang w:eastAsia="en-CA"/>
+          <w14:ligatures w14:val="none"/>
+        </w:rPr>
+        <w:t>/</w:t>
+      </w:r>
+      <w:r>
+        <w:rPr>
+          <w:rFonts w:ascii="Consolas" w:eastAsia="Times New Roman" w:hAnsi="Consolas" w:cs="Times New Roman"/>
+          <w:color w:val="569CD6"/>
+          <w:kern w:val="0"/>
+          <w:sz w:val="18"/>
+          <w:szCs w:val="18"/>
+          <w:lang w:eastAsia="en-CA"/>
+          <w14:ligatures w14:val="none"/>
+        </w:rPr>
+        <w:t>h2</w:t>
+      </w:r>
+      <w:r>
+        <w:rPr>
+          <w:rFonts w:ascii="Consolas" w:eastAsia="Times New Roman" w:hAnsi="Consolas" w:cs="Times New Roman"/>
+          <w:color w:val="808080"/>
+          <w:kern w:val="0"/>
+          <w:sz w:val="18"/>
+          <w:szCs w:val="18"/>
+          <w:lang w:eastAsia="en-CA"/>
+          <w14:ligatures w14:val="none"/>
+        </w:rPr>
+        <w:t>&gt;</w:t>
+      </w:r>
+    </w:p>
+    <w:p>
+      <w:pPr>
+        <w:shd w:val="clear" w:color="auto" w:fill="1F1F1F"/>
+        <w:spacing w:after="0" w:line="285" w:lineRule="atLeast"/>
+        <w:rPr>
+          <w:rFonts w:ascii="Consolas" w:eastAsia="Times New Roman" w:hAnsi="Consolas" w:cs="Times New Roman"/>
+          <w:color w:val="CCCCCC"/>
+          <w:kern w:val="0"/>
+          <w:sz w:val="18"/>
+          <w:szCs w:val="18"/>
+          <w:lang w:eastAsia="en-CA"/>
+          <w14:ligatures w14:val="none"/>
+        </w:rPr>
+      </w:pPr>
+      <w:r>
+        <w:rPr>
+          <w:rFonts w:ascii="Consolas" w:eastAsia="Times New Roman" w:hAnsi="Consolas" w:cs="Times New Roman"/>
+          <w:color w:val="CCCCCC"/>
+          <w:kern w:val="0"/>
+          <w:sz w:val="18"/>
+          <w:szCs w:val="18"/>
+          <w:lang w:eastAsia="en-CA"/>
+          <w14:ligatures w14:val="none"/>
+        </w:rPr>
+        <w:t xml:space="preserve">      </w:t>
+      </w:r>
+      <w:r>
+        <w:rPr>
+          <w:rFonts w:ascii="Consolas" w:eastAsia="Times New Roman" w:hAnsi="Consolas" w:cs="Times New Roman"/>
+          <w:color w:val="808080"/>
+          <w:kern w:val="0"/>
+          <w:sz w:val="18"/>
+          <w:szCs w:val="18"/>
+          <w:lang w:eastAsia="en-CA"/>
+          <w14:ligatures w14:val="none"/>
+        </w:rPr>
+        <w:t>&lt;/</w:t>
+      </w:r>
+      <w:r>
+        <w:rPr>
+          <w:rFonts w:ascii="Consolas" w:eastAsia="Times New Roman" w:hAnsi="Consolas" w:cs="Times New Roman"/>
+          <w:color w:val="569CD6"/>
+          <w:kern w:val="0"/>
+          <w:sz w:val="18"/>
+          <w:szCs w:val="18"/>
+          <w:lang w:eastAsia="en-CA"/>
+          <w14:ligatures w14:val="none"/>
+        </w:rPr>
+        <w:t>main</w:t>
+      </w:r>
+      <w:r>
+        <w:rPr>
+          <w:rFonts w:ascii="Consolas" w:eastAsia="Times New Roman" w:hAnsi="Consolas" w:cs="Times New Roman"/>
+          <w:color w:val="808080"/>
+          <w:kern w:val="0"/>
+          <w:sz w:val="18"/>
+          <w:szCs w:val="18"/>
+          <w:lang w:eastAsia="en-CA"/>
+          <w14:ligatures w14:val="none"/>
+        </w:rPr>
+        <w:t>&gt;</w:t>
+      </w:r>
+    </w:p>
+    <w:p>
+      <w:pPr>
+        <w:shd w:val="clear" w:color="auto" w:fill="1F1F1F"/>
+        <w:spacing w:after="0" w:line="285" w:lineRule="atLeast"/>
+        <w:rPr>
+          <w:rFonts w:ascii="Consolas" w:eastAsia="Times New Roman" w:hAnsi="Consolas" w:cs="Times New Roman"/>
+          <w:color w:val="CCCCCC"/>
+          <w:kern w:val="0"/>
+          <w:sz w:val="18"/>
+          <w:szCs w:val="18"/>
+          <w:lang w:eastAsia="en-CA"/>
+          <w14:ligatures w14:val="none"/>
+        </w:rPr>
+      </w:pPr>
+      <w:r>
+        <w:rPr>
+          <w:rFonts w:ascii="Consolas" w:eastAsia="Times New Roman" w:hAnsi="Consolas" w:cs="Times New Roman"/>
+          <w:color w:val="CCCCCC"/>
+          <w:kern w:val="0"/>
+          <w:sz w:val="18"/>
+          <w:szCs w:val="18"/>
+          <w:lang w:eastAsia="en-CA"/>
+          <w14:ligatures w14:val="none"/>
+        </w:rPr>
+        <w:t xml:space="preserve">    </w:t>
+      </w:r>
+      <w:r>
+        <w:rPr>
+          <w:rFonts w:ascii="Consolas" w:eastAsia="Times New Roman" w:hAnsi="Consolas" w:cs="Times New Roman"/>
+          <w:color w:val="808080"/>
+          <w:kern w:val="0"/>
+          <w:sz w:val="18"/>
+          <w:szCs w:val="18"/>
+          <w:lang w:eastAsia="en-CA"/>
+          <w14:ligatures w14:val="none"/>
+        </w:rPr>
+        <w:t>&lt;/</w:t>
+      </w:r>
+      <w:r>
+        <w:rPr>
+          <w:rFonts w:ascii="Consolas" w:eastAsia="Times New Roman" w:hAnsi="Consolas" w:cs="Times New Roman"/>
+          <w:color w:val="569CD6"/>
+          <w:kern w:val="0"/>
+          <w:sz w:val="18"/>
+          <w:szCs w:val="18"/>
+          <w:lang w:eastAsia="en-CA"/>
+          <w14:ligatures w14:val="none"/>
+        </w:rPr>
+        <w:t>div</w:t>
+      </w:r>
+      <w:r>
+        <w:rPr>
+          <w:rFonts w:ascii="Consolas" w:eastAsia="Times New Roman" w:hAnsi="Consolas" w:cs="Times New Roman"/>
+          <w:color w:val="808080"/>
+          <w:kern w:val="0"/>
+          <w:sz w:val="18"/>
+          <w:szCs w:val="18"/>
+          <w:lang w:eastAsia="en-CA"/>
+          <w14:ligatures w14:val="none"/>
+        </w:rPr>
+        <w:t>&gt;</w:t>
+      </w:r>
+    </w:p>
+    <w:p>
+      <w:pPr>
+        <w:shd w:val="clear" w:color="auto" w:fill="1F1F1F"/>
+        <w:spacing w:after="0" w:line="285" w:lineRule="atLeast"/>
+        <w:rPr>
+          <w:rFonts w:ascii="Consolas" w:eastAsia="Times New Roman" w:hAnsi="Consolas" w:cs="Times New Roman"/>
+          <w:color w:val="CCCCCC"/>
+          <w:kern w:val="0"/>
+          <w:sz w:val="18"/>
+          <w:szCs w:val="18"/>
+          <w:lang w:eastAsia="en-CA"/>
+          <w14:ligatures w14:val="none"/>
+        </w:rPr>
+      </w:pPr>
+      <w:r>
+        <w:rPr>
+          <w:rFonts w:ascii="Consolas" w:eastAsia="Times New Roman" w:hAnsi="Consolas" w:cs="Times New Roman"/>
+          <w:color w:val="CCCCCC"/>
+          <w:kern w:val="0"/>
+          <w:sz w:val="18"/>
+          <w:szCs w:val="18"/>
+          <w:lang w:eastAsia="en-CA"/>
+          <w14:ligatures w14:val="none"/>
+        </w:rPr>
+        <w:t>  );</w:t>
+      </w:r>
+    </w:p>
+    <w:p>
+      <w:pPr>
+        <w:shd w:val="clear" w:color="auto" w:fill="1F1F1F"/>
+        <w:spacing w:after="0" w:line="285" w:lineRule="atLeast"/>
+        <w:rPr>
+          <w:rFonts w:ascii="Consolas" w:eastAsia="Times New Roman" w:hAnsi="Consolas" w:cs="Times New Roman"/>
+          <w:color w:val="CCCCCC"/>
+          <w:kern w:val="0"/>
+          <w:sz w:val="18"/>
+          <w:szCs w:val="18"/>
+          <w:lang w:eastAsia="en-CA"/>
+          <w14:ligatures w14:val="none"/>
+        </w:rPr>
+      </w:pPr>
+      <w:r>
+        <w:rPr>
+          <w:rFonts w:ascii="Consolas" w:eastAsia="Times New Roman" w:hAnsi="Consolas" w:cs="Times New Roman"/>
+          <w:color w:val="CCCCCC"/>
+          <w:kern w:val="0"/>
+          <w:sz w:val="18"/>
+          <w:szCs w:val="18"/>
+          <w:lang w:eastAsia="en-CA"/>
+          <w14:ligatures w14:val="none"/>
+        </w:rPr>
+        <w:t>}</w:t>
+      </w:r>
+    </w:p>
+    <w:p>
+      <w:pPr>
+        <w:shd w:val="clear" w:color="auto" w:fill="1F1F1F"/>
+        <w:spacing w:after="0" w:line="285" w:lineRule="atLeast"/>
+        <w:rPr>
+          <w:rFonts w:ascii="Consolas" w:eastAsia="Times New Roman" w:hAnsi="Consolas" w:cs="Times New Roman"/>
+          <w:color w:val="CCCCCC"/>
+          <w:kern w:val="0"/>
+          <w:sz w:val="18"/>
+          <w:szCs w:val="18"/>
+          <w:lang w:eastAsia="en-CA"/>
+          <w14:ligatures w14:val="none"/>
+        </w:rPr>
+      </w:pPr>
+    </w:p>
+    <w:p>
+      <w:pPr>
+        <w:shd w:val="clear" w:color="auto" w:fill="1F1F1F"/>
+        <w:spacing w:after="0" w:line="285" w:lineRule="atLeast"/>
+        <w:rPr>
+          <w:rFonts w:ascii="Consolas" w:eastAsia="Times New Roman" w:hAnsi="Consolas" w:cs="Times New Roman"/>
+          <w:color w:val="CCCCCC"/>
+          <w:kern w:val="0"/>
+          <w:sz w:val="18"/>
+          <w:szCs w:val="18"/>
+          <w:lang w:eastAsia="en-CA"/>
+          <w14:ligatures w14:val="none"/>
+        </w:rPr>
+      </w:pPr>
+      <w:r>
+        <w:rPr>
+          <w:rFonts w:ascii="Consolas" w:eastAsia="Times New Roman" w:hAnsi="Consolas" w:cs="Times New Roman"/>
+          <w:color w:val="C586C0"/>
+          <w:kern w:val="0"/>
+          <w:sz w:val="18"/>
+          <w:szCs w:val="18"/>
+          <w:lang w:eastAsia="en-CA"/>
+          <w14:ligatures w14:val="none"/>
+        </w:rPr>
+        <w:lastRenderedPageBreak/>
+        <w:t>export</w:t>
+      </w:r>
+      <w:r>
+        <w:rPr>
+          <w:rFonts w:ascii="Consolas" w:eastAsia="Times New Roman" w:hAnsi="Consolas" w:cs="Times New Roman"/>
+          <w:color w:val="CCCCCC"/>
+          <w:kern w:val="0"/>
+          <w:sz w:val="18"/>
+          <w:szCs w:val="18"/>
+          <w:lang w:eastAsia="en-CA"/>
+          <w14:ligatures w14:val="none"/>
+        </w:rPr>
+        <w:t xml:space="preserve"> </w:t>
+      </w:r>
+      <w:r>
+        <w:rPr>
+          <w:rFonts w:ascii="Consolas" w:eastAsia="Times New Roman" w:hAnsi="Consolas" w:cs="Times New Roman"/>
+          <w:color w:val="C586C0"/>
+          <w:kern w:val="0"/>
+          <w:sz w:val="18"/>
+          <w:szCs w:val="18"/>
+          <w:lang w:eastAsia="en-CA"/>
+          <w14:ligatures w14:val="none"/>
+        </w:rPr>
+        <w:t>default</w:t>
+      </w:r>
+      <w:r>
+        <w:rPr>
+          <w:rFonts w:ascii="Consolas" w:eastAsia="Times New Roman" w:hAnsi="Consolas" w:cs="Times New Roman"/>
+          <w:color w:val="CCCCCC"/>
+          <w:kern w:val="0"/>
+          <w:sz w:val="18"/>
+          <w:szCs w:val="18"/>
+          <w:lang w:eastAsia="en-CA"/>
+          <w14:ligatures w14:val="none"/>
+        </w:rPr>
+        <w:t xml:space="preserve"> </w:t>
+      </w:r>
+      <w:r>
+        <w:rPr>
+          <w:rFonts w:ascii="Consolas" w:eastAsia="Times New Roman" w:hAnsi="Consolas" w:cs="Times New Roman"/>
+          <w:color w:val="DCDCAA"/>
+          <w:kern w:val="0"/>
+          <w:sz w:val="18"/>
+          <w:szCs w:val="18"/>
+          <w:lang w:eastAsia="en-CA"/>
+          <w14:ligatures w14:val="none"/>
+        </w:rPr>
+        <w:t>App</w:t>
+      </w:r>
+      <w:r>
+        <w:rPr>
+          <w:rFonts w:ascii="Consolas" w:eastAsia="Times New Roman" w:hAnsi="Consolas" w:cs="Times New Roman"/>
+          <w:color w:val="CCCCCC"/>
+          <w:kern w:val="0"/>
+          <w:sz w:val="18"/>
+          <w:szCs w:val="18"/>
+          <w:lang w:eastAsia="en-CA"/>
+          <w14:ligatures w14:val="none"/>
+        </w:rPr>
+        <w:t>;</w:t>
+      </w:r>
+    </w:p>
+    <w:p/>
+    <w:p/>
+    <w:p/>
     <w:p/>
     <w:sectPr>
       <w:pgSz w:w="12240" w:h="15840"/>
@@ -823,7 +2542,6 @@
   <w:style w:type="character" w:default="1" w:styleId="DefaultParagraphFont">
     <w:name w:val="Default Paragraph Font"/>
     <w:uiPriority w:val="1"/>
-    <w:semiHidden/>
     <w:unhideWhenUsed/>
   </w:style>
   <w:style w:type="table" w:default="1" w:styleId="TableNormal">

</xml_diff>